<commit_message>
Commit 3 de l'activitat pjf94a8.7: Pujant els fitxer de l'aplicació 2
</commit_message>
<xml_diff>
--- a/doc/Part 3.docx
+++ b/doc/Part 3.docx
@@ -9,89 +9,19 @@
           <w:bCs/>
         </w:rPr>
       </w:pPr>
-      <w:proofErr w:type="spellStart"/>
       <w:r>
         <w:rPr>
           <w:b/>
           <w:bCs/>
         </w:rPr>
-        <w:t>Actualitza</w:t>
-      </w:r>
-      <w:proofErr w:type="spellEnd"/>
+        <w:t>Actualitza el boxes del teu ordinador executant:</w:t>
+      </w:r>
+    </w:p>
+    <w:p>
       <w:r>
         <w:rPr>
-          <w:b/>
-          <w:bCs/>
+          <w:noProof/>
         </w:rPr>
-        <w:t xml:space="preserve"> </w:t>
-      </w:r>
-      <w:proofErr w:type="gramStart"/>
-      <w:r>
-        <w:rPr>
-          <w:b/>
-          <w:bCs/>
-        </w:rPr>
-        <w:t>el boxes</w:t>
-      </w:r>
-      <w:proofErr w:type="gramEnd"/>
-      <w:r>
-        <w:rPr>
-          <w:b/>
-          <w:bCs/>
-        </w:rPr>
-        <w:t xml:space="preserve"> del </w:t>
-      </w:r>
-      <w:proofErr w:type="spellStart"/>
-      <w:r>
-        <w:rPr>
-          <w:b/>
-          <w:bCs/>
-        </w:rPr>
-        <w:t>teu</w:t>
-      </w:r>
-      <w:proofErr w:type="spellEnd"/>
-      <w:r>
-        <w:rPr>
-          <w:b/>
-          <w:bCs/>
-        </w:rPr>
-        <w:t xml:space="preserve"> </w:t>
-      </w:r>
-      <w:proofErr w:type="spellStart"/>
-      <w:r>
-        <w:rPr>
-          <w:b/>
-          <w:bCs/>
-        </w:rPr>
-        <w:t>ordinador</w:t>
-      </w:r>
-      <w:proofErr w:type="spellEnd"/>
-      <w:r>
-        <w:rPr>
-          <w:b/>
-          <w:bCs/>
-        </w:rPr>
-        <w:t xml:space="preserve"> </w:t>
-      </w:r>
-      <w:proofErr w:type="spellStart"/>
-      <w:r>
-        <w:rPr>
-          <w:b/>
-          <w:bCs/>
-        </w:rPr>
-        <w:t>executant</w:t>
-      </w:r>
-      <w:proofErr w:type="spellEnd"/>
-      <w:r>
-        <w:rPr>
-          <w:b/>
-          <w:bCs/>
-        </w:rPr>
-        <w:t>:</w:t>
-      </w:r>
-    </w:p>
-    <w:p>
-      <w:r>
         <w:drawing>
           <wp:inline distT="0" distB="0" distL="0" distR="0" wp14:anchorId="2B442FDB" wp14:editId="0F6B2346">
             <wp:extent cx="5101938" cy="662940"/>
@@ -130,210 +60,27 @@
       </w:r>
     </w:p>
     <w:p>
-      <w:proofErr w:type="spellStart"/>
       <w:r>
         <w:rPr>
           <w:b/>
           <w:bCs/>
         </w:rPr>
-        <w:t>Desplegament</w:t>
-      </w:r>
-      <w:proofErr w:type="spellEnd"/>
+        <w:t>Desplegament de l'aplicació:</w:t>
+      </w:r>
+    </w:p>
+    <w:p>
+      <w:pPr>
+        <w:numPr>
+          <w:ilvl w:val="0"/>
+          <w:numId w:val="1"/>
+        </w:numPr>
+      </w:pPr>
       <w:r>
         <w:rPr>
           <w:b/>
           <w:bCs/>
         </w:rPr>
-        <w:t xml:space="preserve"> de </w:t>
-      </w:r>
-      <w:proofErr w:type="spellStart"/>
-      <w:r>
-        <w:rPr>
-          <w:b/>
-          <w:bCs/>
-        </w:rPr>
-        <w:t>l'aplicació</w:t>
-      </w:r>
-      <w:proofErr w:type="spellEnd"/>
-      <w:r>
-        <w:rPr>
-          <w:b/>
-          <w:bCs/>
-        </w:rPr>
-        <w:t>:</w:t>
-      </w:r>
-    </w:p>
-    <w:p>
-      <w:pPr>
-        <w:numPr>
-          <w:ilvl w:val="0"/>
-          <w:numId w:val="1"/>
-        </w:numPr>
-      </w:pPr>
-      <w:r>
-        <w:rPr>
-          <w:b/>
-          <w:bCs/>
-        </w:rPr>
-        <w:t xml:space="preserve">Desplegar el </w:t>
-      </w:r>
-      <w:proofErr w:type="spellStart"/>
-      <w:r>
-        <w:rPr>
-          <w:b/>
-          <w:bCs/>
-        </w:rPr>
-        <w:t>joc</w:t>
-      </w:r>
-      <w:proofErr w:type="spellEnd"/>
-      <w:r>
-        <w:rPr>
-          <w:b/>
-          <w:bCs/>
-        </w:rPr>
-        <w:t xml:space="preserve"> </w:t>
-      </w:r>
-      <w:proofErr w:type="spellStart"/>
-      <w:r>
-        <w:rPr>
-          <w:b/>
-          <w:bCs/>
-        </w:rPr>
-        <w:t>Startship</w:t>
-      </w:r>
-      <w:proofErr w:type="spellEnd"/>
-      <w:r>
-        <w:rPr>
-          <w:b/>
-          <w:bCs/>
-        </w:rPr>
-        <w:t xml:space="preserve"> SORADES 13K sobre la </w:t>
-      </w:r>
-      <w:proofErr w:type="spellStart"/>
-      <w:r>
-        <w:rPr>
-          <w:b/>
-          <w:bCs/>
-        </w:rPr>
-        <w:t>màquina</w:t>
-      </w:r>
-      <w:proofErr w:type="spellEnd"/>
-      <w:r>
-        <w:rPr>
-          <w:b/>
-          <w:bCs/>
-        </w:rPr>
-        <w:t xml:space="preserve"> virtual</w:t>
-      </w:r>
-      <w:r>
-        <w:t>:</w:t>
-      </w:r>
-      <w:r>
-        <w:br/>
-        <w:t xml:space="preserve">El </w:t>
-      </w:r>
-      <w:proofErr w:type="spellStart"/>
-      <w:r>
-        <w:t>joc</w:t>
-      </w:r>
-      <w:proofErr w:type="spellEnd"/>
-      <w:r>
-        <w:t xml:space="preserve"> </w:t>
-      </w:r>
-      <w:proofErr w:type="spellStart"/>
-      <w:r>
-        <w:t>s'ha</w:t>
-      </w:r>
-      <w:proofErr w:type="spellEnd"/>
-      <w:r>
-        <w:t xml:space="preserve"> de poder </w:t>
-      </w:r>
-      <w:proofErr w:type="spellStart"/>
-      <w:r>
-        <w:t>accedir</w:t>
-      </w:r>
-      <w:proofErr w:type="spellEnd"/>
-      <w:r>
-        <w:t xml:space="preserve"> </w:t>
-      </w:r>
-      <w:proofErr w:type="spellStart"/>
-      <w:r>
-        <w:t>via</w:t>
-      </w:r>
-      <w:proofErr w:type="spellEnd"/>
-      <w:r>
-        <w:t xml:space="preserve"> un navegador des de la </w:t>
-      </w:r>
-      <w:proofErr w:type="spellStart"/>
-      <w:r>
-        <w:t>màquina</w:t>
-      </w:r>
-      <w:proofErr w:type="spellEnd"/>
-      <w:r>
-        <w:t xml:space="preserve"> física i des de </w:t>
-      </w:r>
-      <w:proofErr w:type="spellStart"/>
-      <w:r>
-        <w:t>qualsevol</w:t>
-      </w:r>
-      <w:proofErr w:type="spellEnd"/>
-      <w:r>
-        <w:t xml:space="preserve"> </w:t>
-      </w:r>
-      <w:proofErr w:type="spellStart"/>
-      <w:r>
-        <w:t>altra</w:t>
-      </w:r>
-      <w:proofErr w:type="spellEnd"/>
-      <w:r>
-        <w:t xml:space="preserve"> </w:t>
-      </w:r>
-      <w:proofErr w:type="spellStart"/>
-      <w:r>
-        <w:t>màquina</w:t>
-      </w:r>
-      <w:proofErr w:type="spellEnd"/>
-      <w:r>
-        <w:t xml:space="preserve"> de la </w:t>
-      </w:r>
-      <w:proofErr w:type="spellStart"/>
-      <w:r>
-        <w:t>xarxa</w:t>
-      </w:r>
-      <w:proofErr w:type="spellEnd"/>
-      <w:r>
-        <w:t>.</w:t>
-      </w:r>
-    </w:p>
-    <w:p>
-      <w:pPr>
-        <w:numPr>
-          <w:ilvl w:val="0"/>
-          <w:numId w:val="1"/>
-        </w:numPr>
-      </w:pPr>
-      <w:r>
-        <w:rPr>
-          <w:b/>
-          <w:bCs/>
-        </w:rPr>
-        <w:t xml:space="preserve">Característiques </w:t>
-      </w:r>
-      <w:proofErr w:type="spellStart"/>
-      <w:r>
-        <w:rPr>
-          <w:b/>
-          <w:bCs/>
-        </w:rPr>
-        <w:t>tècniques</w:t>
-      </w:r>
-      <w:proofErr w:type="spellEnd"/>
-      <w:r>
-        <w:rPr>
-          <w:b/>
-          <w:bCs/>
-        </w:rPr>
-        <w:t>:</w:t>
+        <w:t>Característiques tècniques:</w:t>
       </w:r>
     </w:p>
     <w:p>
@@ -344,90 +91,17 @@
         </w:numPr>
       </w:pPr>
       <w:r>
-        <w:t xml:space="preserve">El </w:t>
-      </w:r>
-      <w:proofErr w:type="spellStart"/>
-      <w:r>
-        <w:t>codi</w:t>
-      </w:r>
-      <w:proofErr w:type="spellEnd"/>
-      <w:r>
-        <w:t xml:space="preserve"> </w:t>
-      </w:r>
-      <w:proofErr w:type="spellStart"/>
-      <w:r>
-        <w:t>font</w:t>
-      </w:r>
-      <w:proofErr w:type="spellEnd"/>
-      <w:r>
-        <w:t xml:space="preserve"> del </w:t>
-      </w:r>
-      <w:proofErr w:type="spellStart"/>
-      <w:r>
-        <w:t>joc</w:t>
-      </w:r>
-      <w:proofErr w:type="spellEnd"/>
-      <w:r>
-        <w:t xml:space="preserve"> </w:t>
-      </w:r>
-      <w:proofErr w:type="spellStart"/>
+        <w:t xml:space="preserve">El codi font del joc </w:t>
+      </w:r>
       <w:r>
         <w:rPr>
           <w:i/>
           <w:iCs/>
         </w:rPr>
-        <w:t>Startship</w:t>
-      </w:r>
-      <w:proofErr w:type="spellEnd"/>
-      <w:r>
-        <w:rPr>
-          <w:i/>
-          <w:iCs/>
-        </w:rPr>
-        <w:t xml:space="preserve"> SORADES 13K</w:t>
-      </w:r>
-      <w:r>
-        <w:t xml:space="preserve"> </w:t>
-      </w:r>
-      <w:proofErr w:type="spellStart"/>
-      <w:r>
-        <w:t>s'haurà</w:t>
-      </w:r>
-      <w:proofErr w:type="spellEnd"/>
-      <w:r>
-        <w:t xml:space="preserve"> de </w:t>
-      </w:r>
-      <w:proofErr w:type="spellStart"/>
-      <w:r>
-        <w:t>descarregar</w:t>
-      </w:r>
-      <w:proofErr w:type="spellEnd"/>
-      <w:r>
-        <w:t xml:space="preserve"> des del </w:t>
-      </w:r>
-      <w:proofErr w:type="spellStart"/>
-      <w:r>
-        <w:t>següent</w:t>
-      </w:r>
-      <w:proofErr w:type="spellEnd"/>
-      <w:r>
-        <w:t xml:space="preserve"> </w:t>
-      </w:r>
-      <w:proofErr w:type="spellStart"/>
-      <w:r>
-        <w:t>dipòsit</w:t>
-      </w:r>
-      <w:proofErr w:type="spellEnd"/>
-      <w:r>
-        <w:t xml:space="preserve"> de </w:t>
-      </w:r>
-      <w:proofErr w:type="spellStart"/>
-      <w:r>
-        <w:t>Github</w:t>
-      </w:r>
-      <w:proofErr w:type="spellEnd"/>
-      <w:r>
-        <w:t>:</w:t>
+        <w:t>Startship SORADES 13K</w:t>
+      </w:r>
+      <w:r>
+        <w:t xml:space="preserve"> s'haurà de descarregar des del següent dipòsit de Github:</w:t>
       </w:r>
       <w:r>
         <w:br/>
@@ -445,43 +119,14 @@
       </w:r>
       <w:r>
         <w:br/>
-        <w:t xml:space="preserve">Ha de ser </w:t>
-      </w:r>
-      <w:proofErr w:type="spellStart"/>
-      <w:r>
-        <w:t>descarregat</w:t>
-      </w:r>
-      <w:proofErr w:type="spellEnd"/>
-      <w:r>
-        <w:t xml:space="preserve"> </w:t>
-      </w:r>
-      <w:proofErr w:type="spellStart"/>
-      <w:r>
-        <w:t>dins</w:t>
-      </w:r>
-      <w:proofErr w:type="spellEnd"/>
-      <w:r>
-        <w:t xml:space="preserve"> de la carpeta pensada per </w:t>
-      </w:r>
-      <w:proofErr w:type="spellStart"/>
-      <w:r>
-        <w:t>desar</w:t>
-      </w:r>
-      <w:proofErr w:type="spellEnd"/>
-      <w:r>
-        <w:t xml:space="preserve"> </w:t>
-      </w:r>
-      <w:proofErr w:type="spellStart"/>
-      <w:r>
-        <w:t>codis</w:t>
-      </w:r>
-      <w:proofErr w:type="spellEnd"/>
-      <w:r>
-        <w:t xml:space="preserve"> PHP i HTML.</w:t>
-      </w:r>
-    </w:p>
-    <w:p>
-      <w:r>
+        <w:t>Ha de ser descarregat dins de la carpeta pensada per desar codis PHP i HTML.</w:t>
+      </w:r>
+    </w:p>
+    <w:p>
+      <w:r>
+        <w:rPr>
+          <w:noProof/>
+        </w:rPr>
         <w:drawing>
           <wp:inline distT="0" distB="0" distL="0" distR="0" wp14:anchorId="76EC188D" wp14:editId="0CC558AA">
             <wp:extent cx="5471160" cy="167918"/>
@@ -526,29 +171,12 @@
           <w:numId w:val="1"/>
         </w:numPr>
       </w:pPr>
-      <w:proofErr w:type="spellStart"/>
       <w:r>
         <w:rPr>
           <w:b/>
           <w:bCs/>
         </w:rPr>
-        <w:t>S’ha</w:t>
-      </w:r>
-      <w:proofErr w:type="spellEnd"/>
-      <w:r>
-        <w:rPr>
-          <w:b/>
-          <w:bCs/>
-        </w:rPr>
-        <w:t xml:space="preserve"> </w:t>
-      </w:r>
-      <w:proofErr w:type="spellStart"/>
-      <w:r>
-        <w:rPr>
-          <w:b/>
-          <w:bCs/>
-        </w:rPr>
-        <w:t>c</w:t>
+        <w:t>S’ha c</w:t>
       </w:r>
       <w:r>
         <w:rPr>
@@ -564,7 +192,6 @@
         </w:rPr>
         <w:t>t</w:t>
       </w:r>
-      <w:proofErr w:type="spellEnd"/>
       <w:r>
         <w:rPr>
           <w:b/>
@@ -573,15 +200,7 @@
         <w:t xml:space="preserve"> una carpeta</w:t>
       </w:r>
       <w:r>
-        <w:t xml:space="preserve"> de </w:t>
-      </w:r>
-      <w:proofErr w:type="spellStart"/>
-      <w:r>
-        <w:t>nom</w:t>
-      </w:r>
-      <w:proofErr w:type="spellEnd"/>
-      <w:r>
-        <w:t xml:space="preserve"> starship-sorades-13k:</w:t>
+        <w:t xml:space="preserve"> de nom starship-sorades-13k:</w:t>
       </w:r>
     </w:p>
     <w:p>
@@ -592,93 +211,14 @@
         </w:numPr>
       </w:pPr>
       <w:r>
-        <w:t xml:space="preserve">Entra </w:t>
-      </w:r>
-      <w:proofErr w:type="spellStart"/>
-      <w:r>
-        <w:t>dins</w:t>
-      </w:r>
-      <w:proofErr w:type="spellEnd"/>
-      <w:r>
-        <w:t xml:space="preserve"> de la carpeta i </w:t>
-      </w:r>
-      <w:proofErr w:type="spellStart"/>
-      <w:r>
-        <w:t>esborra</w:t>
-      </w:r>
-      <w:proofErr w:type="spellEnd"/>
-      <w:r>
-        <w:t xml:space="preserve"> el </w:t>
-      </w:r>
-      <w:proofErr w:type="spellStart"/>
-      <w:proofErr w:type="gramStart"/>
-      <w:r>
-        <w:t>dipòsit</w:t>
-      </w:r>
-      <w:proofErr w:type="spellEnd"/>
-      <w:r>
-        <w:t xml:space="preserve"> .</w:t>
-      </w:r>
-      <w:proofErr w:type="spellStart"/>
-      <w:r>
-        <w:t>git</w:t>
-      </w:r>
-      <w:proofErr w:type="spellEnd"/>
-      <w:proofErr w:type="gramEnd"/>
-      <w:r>
-        <w:t xml:space="preserve"> </w:t>
-      </w:r>
-      <w:proofErr w:type="spellStart"/>
-      <w:r>
-        <w:t>perquè</w:t>
-      </w:r>
-      <w:proofErr w:type="spellEnd"/>
-      <w:r>
-        <w:t xml:space="preserve"> </w:t>
-      </w:r>
-      <w:proofErr w:type="spellStart"/>
-      <w:r>
-        <w:t>col·lisiona</w:t>
-      </w:r>
-      <w:proofErr w:type="spellEnd"/>
-      <w:r>
-        <w:t xml:space="preserve"> </w:t>
-      </w:r>
-      <w:proofErr w:type="spellStart"/>
-      <w:r>
-        <w:t>amb</w:t>
-      </w:r>
-      <w:proofErr w:type="spellEnd"/>
-      <w:r>
-        <w:t xml:space="preserve"> el </w:t>
-      </w:r>
-      <w:proofErr w:type="spellStart"/>
-      <w:r>
-        <w:t>nostre</w:t>
-      </w:r>
-      <w:proofErr w:type="spellEnd"/>
-      <w:r>
-        <w:t xml:space="preserve"> .</w:t>
-      </w:r>
-      <w:proofErr w:type="spellStart"/>
-      <w:r>
-        <w:t>git</w:t>
-      </w:r>
-      <w:proofErr w:type="spellEnd"/>
-      <w:r>
-        <w:t xml:space="preserve"> de tota </w:t>
-      </w:r>
-      <w:proofErr w:type="spellStart"/>
-      <w:r>
-        <w:t>l'activitat</w:t>
-      </w:r>
-      <w:proofErr w:type="spellEnd"/>
-      <w:r>
-        <w:t>.</w:t>
-      </w:r>
-    </w:p>
-    <w:p>
-      <w:r>
+        <w:t>Entra dins de la carpeta i esborra el dipòsit .git perquè col·lisiona amb el nostre .git de tota l'activitat.</w:t>
+      </w:r>
+    </w:p>
+    <w:p>
+      <w:r>
+        <w:rPr>
+          <w:noProof/>
+        </w:rPr>
         <w:drawing>
           <wp:inline distT="0" distB="0" distL="0" distR="0" wp14:anchorId="5A15A859" wp14:editId="3F43113C">
             <wp:extent cx="5400040" cy="242570"/>
@@ -723,58 +263,25 @@
           <w:numId w:val="1"/>
         </w:numPr>
       </w:pPr>
-      <w:proofErr w:type="spellStart"/>
       <w:r>
         <w:rPr>
           <w:b/>
           <w:bCs/>
         </w:rPr>
-        <w:t>Utilitzar</w:t>
-      </w:r>
-      <w:proofErr w:type="spellEnd"/>
+        <w:t>Utilitzar la imatge httpd:latest</w:t>
+      </w:r>
+      <w:r>
+        <w:t>:</w:t>
+      </w:r>
+    </w:p>
+    <w:p>
+      <w:pPr>
+        <w:jc w:val="center"/>
+      </w:pPr>
       <w:r>
         <w:rPr>
-          <w:b/>
-          <w:bCs/>
+          <w:noProof/>
         </w:rPr>
-        <w:t xml:space="preserve"> la </w:t>
-      </w:r>
-      <w:proofErr w:type="spellStart"/>
-      <w:r>
-        <w:rPr>
-          <w:b/>
-          <w:bCs/>
-        </w:rPr>
-        <w:t>imatge</w:t>
-      </w:r>
-      <w:proofErr w:type="spellEnd"/>
-      <w:r>
-        <w:rPr>
-          <w:b/>
-          <w:bCs/>
-        </w:rPr>
-        <w:t xml:space="preserve"> </w:t>
-      </w:r>
-      <w:proofErr w:type="spellStart"/>
-      <w:proofErr w:type="gramStart"/>
-      <w:r>
-        <w:rPr>
-          <w:b/>
-          <w:bCs/>
-        </w:rPr>
-        <w:t>httpd:latest</w:t>
-      </w:r>
-      <w:proofErr w:type="spellEnd"/>
-      <w:proofErr w:type="gramEnd"/>
-      <w:r>
-        <w:t>:</w:t>
-      </w:r>
-    </w:p>
-    <w:p>
-      <w:pPr>
-        <w:jc w:val="center"/>
-      </w:pPr>
-      <w:r>
         <w:drawing>
           <wp:inline distT="0" distB="0" distL="0" distR="0" wp14:anchorId="50E9CB61" wp14:editId="6EC019EB">
             <wp:extent cx="4206240" cy="512920"/>
@@ -819,95 +326,13 @@
           <w:numId w:val="1"/>
         </w:numPr>
       </w:pPr>
-      <w:proofErr w:type="spellStart"/>
       <w:r>
         <w:rPr>
           <w:b/>
           <w:bCs/>
         </w:rPr>
-        <w:t>Utilitzar</w:t>
-      </w:r>
-      <w:proofErr w:type="spellEnd"/>
-      <w:r>
-        <w:rPr>
-          <w:b/>
-          <w:bCs/>
-        </w:rPr>
-        <w:t xml:space="preserve"> </w:t>
-      </w:r>
-      <w:proofErr w:type="spellStart"/>
-      <w:r>
-        <w:rPr>
-          <w:b/>
-          <w:bCs/>
-        </w:rPr>
-        <w:t>volums</w:t>
-      </w:r>
-      <w:proofErr w:type="spellEnd"/>
-      <w:r>
-        <w:rPr>
-          <w:b/>
-          <w:bCs/>
-        </w:rPr>
-        <w:t xml:space="preserve"> per </w:t>
-      </w:r>
-      <w:proofErr w:type="spellStart"/>
-      <w:r>
-        <w:rPr>
-          <w:b/>
-          <w:bCs/>
-        </w:rPr>
-        <w:t>passar</w:t>
-      </w:r>
-      <w:proofErr w:type="spellEnd"/>
-      <w:r>
-        <w:rPr>
-          <w:b/>
-          <w:bCs/>
-        </w:rPr>
-        <w:t xml:space="preserve"> el </w:t>
-      </w:r>
-      <w:proofErr w:type="spellStart"/>
-      <w:r>
-        <w:rPr>
-          <w:b/>
-          <w:bCs/>
-        </w:rPr>
-        <w:t>codi</w:t>
-      </w:r>
-      <w:proofErr w:type="spellEnd"/>
-      <w:r>
-        <w:rPr>
-          <w:b/>
-          <w:bCs/>
-        </w:rPr>
-        <w:t xml:space="preserve"> </w:t>
-      </w:r>
-      <w:proofErr w:type="spellStart"/>
-      <w:r>
-        <w:rPr>
-          <w:b/>
-          <w:bCs/>
-        </w:rPr>
-        <w:t>als</w:t>
-      </w:r>
-      <w:proofErr w:type="spellEnd"/>
-      <w:r>
-        <w:rPr>
-          <w:b/>
-          <w:bCs/>
-        </w:rPr>
-        <w:t xml:space="preserve"> </w:t>
-      </w:r>
-      <w:proofErr w:type="spellStart"/>
-      <w:r>
-        <w:rPr>
-          <w:b/>
-          <w:bCs/>
-        </w:rPr>
-        <w:t>contenidors</w:t>
-      </w:r>
-      <w:proofErr w:type="spellEnd"/>
+        <w:t>Utilitzar volums per passar el codi als contenidors</w:t>
+      </w:r>
       <w:r>
         <w:t>:</w:t>
       </w:r>
@@ -919,59 +344,15 @@
           <w:numId w:val="1"/>
         </w:numPr>
       </w:pPr>
-      <w:proofErr w:type="spellStart"/>
-      <w:r>
-        <w:t>Els</w:t>
-      </w:r>
-      <w:proofErr w:type="spellEnd"/>
-      <w:r>
-        <w:t xml:space="preserve"> </w:t>
-      </w:r>
-      <w:proofErr w:type="spellStart"/>
-      <w:r>
-        <w:t>contenidor</w:t>
-      </w:r>
-      <w:proofErr w:type="spellEnd"/>
-      <w:r>
-        <w:t xml:space="preserve"> </w:t>
-      </w:r>
-      <w:proofErr w:type="spellStart"/>
-      <w:r>
-        <w:t>creat</w:t>
-      </w:r>
-      <w:proofErr w:type="spellEnd"/>
-      <w:r>
-        <w:t xml:space="preserve"> </w:t>
-      </w:r>
-      <w:proofErr w:type="spellStart"/>
-      <w:r>
-        <w:t>amb</w:t>
-      </w:r>
-      <w:proofErr w:type="spellEnd"/>
-      <w:r>
-        <w:t xml:space="preserve"> la </w:t>
-      </w:r>
-      <w:proofErr w:type="spellStart"/>
-      <w:r>
-        <w:t>imatge</w:t>
-      </w:r>
-      <w:proofErr w:type="spellEnd"/>
-      <w:r>
-        <w:t xml:space="preserve"> </w:t>
-      </w:r>
-      <w:proofErr w:type="spellStart"/>
-      <w:proofErr w:type="gramStart"/>
-      <w:r>
-        <w:t>httpd:latest</w:t>
-      </w:r>
-      <w:proofErr w:type="spellEnd"/>
-      <w:proofErr w:type="gramEnd"/>
-      <w:r>
-        <w:t xml:space="preserve"> </w:t>
-      </w:r>
-    </w:p>
-    <w:p>
-      <w:r>
+      <w:r>
+        <w:t xml:space="preserve">Els contenidor creat amb la imatge httpd:latest </w:t>
+      </w:r>
+    </w:p>
+    <w:p>
+      <w:r>
+        <w:rPr>
+          <w:noProof/>
+        </w:rPr>
         <w:drawing>
           <wp:inline distT="0" distB="0" distL="0" distR="0" wp14:anchorId="63252F42" wp14:editId="3A5A8C23">
             <wp:extent cx="5400040" cy="309880"/>
@@ -1016,73 +397,15 @@
           <w:numId w:val="1"/>
         </w:numPr>
       </w:pPr>
-      <w:proofErr w:type="spellStart"/>
-      <w:r>
-        <w:t>Dins</w:t>
-      </w:r>
-      <w:proofErr w:type="spellEnd"/>
-      <w:r>
-        <w:t xml:space="preserve"> de la </w:t>
-      </w:r>
-      <w:proofErr w:type="spellStart"/>
-      <w:r>
-        <w:t>màquina</w:t>
-      </w:r>
-      <w:proofErr w:type="spellEnd"/>
-      <w:r>
-        <w:t xml:space="preserve"> virtual, el </w:t>
-      </w:r>
-      <w:proofErr w:type="spellStart"/>
-      <w:r>
-        <w:t>codi</w:t>
-      </w:r>
-      <w:proofErr w:type="spellEnd"/>
-      <w:r>
-        <w:t xml:space="preserve"> de </w:t>
-      </w:r>
-      <w:proofErr w:type="spellStart"/>
-      <w:r>
-        <w:t>l'aplicació</w:t>
-      </w:r>
-      <w:proofErr w:type="spellEnd"/>
-      <w:r>
-        <w:t xml:space="preserve"> </w:t>
-      </w:r>
-      <w:proofErr w:type="spellStart"/>
-      <w:r>
-        <w:t>estarà</w:t>
-      </w:r>
-      <w:proofErr w:type="spellEnd"/>
-      <w:r>
-        <w:t xml:space="preserve"> </w:t>
-      </w:r>
-      <w:proofErr w:type="spellStart"/>
-      <w:r>
-        <w:t>dins</w:t>
-      </w:r>
-      <w:proofErr w:type="spellEnd"/>
-      <w:r>
-        <w:t xml:space="preserve"> </w:t>
-      </w:r>
-      <w:proofErr w:type="spellStart"/>
-      <w:r>
-        <w:t>d'una</w:t>
-      </w:r>
-      <w:proofErr w:type="spellEnd"/>
-      <w:r>
-        <w:t xml:space="preserve"> carpeta de </w:t>
-      </w:r>
-      <w:proofErr w:type="spellStart"/>
-      <w:r>
-        <w:t>nom</w:t>
-      </w:r>
-      <w:proofErr w:type="spellEnd"/>
-      <w:r>
-        <w:t xml:space="preserve"> starship-sorades-13k.</w:t>
-      </w:r>
-    </w:p>
-    <w:p>
-      <w:r>
+      <w:r>
+        <w:t>Dins de la màquina virtual, el codi de l'aplicació estarà dins d'una carpeta de nom starship-sorades-13k.</w:t>
+      </w:r>
+    </w:p>
+    <w:p>
+      <w:r>
+        <w:rPr>
+          <w:noProof/>
+        </w:rPr>
         <w:drawing>
           <wp:inline distT="0" distB="0" distL="0" distR="0" wp14:anchorId="6BDD1CBF" wp14:editId="24E2814F">
             <wp:extent cx="5400040" cy="309880"/>
@@ -1120,6 +443,10 @@
         </w:drawing>
       </w:r>
     </w:p>
+    <w:p/>
+    <w:p/>
+    <w:p/>
+    <w:p/>
     <w:p>
       <w:pPr>
         <w:numPr>
@@ -1128,151 +455,50 @@
         </w:numPr>
       </w:pPr>
       <w:r>
-        <w:t xml:space="preserve">Cal crear un </w:t>
-      </w:r>
-      <w:proofErr w:type="spellStart"/>
-      <w:r>
-        <w:t>volum</w:t>
-      </w:r>
-      <w:proofErr w:type="spellEnd"/>
-      <w:r>
-        <w:t xml:space="preserve"> </w:t>
-      </w:r>
-      <w:proofErr w:type="spellStart"/>
-      <w:r>
-        <w:t>compartint</w:t>
-      </w:r>
-      <w:proofErr w:type="spellEnd"/>
-      <w:r>
-        <w:t xml:space="preserve"> la carpeta starship-sorades-13k de la </w:t>
-      </w:r>
-      <w:proofErr w:type="spellStart"/>
-      <w:r>
-        <w:t>màquina</w:t>
-      </w:r>
-      <w:proofErr w:type="spellEnd"/>
-      <w:r>
-        <w:t xml:space="preserve"> virtual </w:t>
-      </w:r>
-      <w:proofErr w:type="spellStart"/>
-      <w:r>
-        <w:t>amb</w:t>
-      </w:r>
-      <w:proofErr w:type="spellEnd"/>
-      <w:r>
-        <w:t xml:space="preserve"> les </w:t>
-      </w:r>
-      <w:proofErr w:type="spellStart"/>
-      <w:r>
-        <w:t>carpetes</w:t>
-      </w:r>
-      <w:proofErr w:type="spellEnd"/>
-      <w:r>
-        <w:t xml:space="preserve"> /</w:t>
-      </w:r>
-      <w:proofErr w:type="spellStart"/>
-      <w:r>
-        <w:t>usr</w:t>
-      </w:r>
-      <w:proofErr w:type="spellEnd"/>
-      <w:r>
-        <w:t>/local/apache2/</w:t>
-      </w:r>
-      <w:proofErr w:type="spellStart"/>
-      <w:r>
-        <w:t>htdocs</w:t>
-      </w:r>
-      <w:proofErr w:type="spellEnd"/>
-      <w:r>
-        <w:t xml:space="preserve"> </w:t>
-      </w:r>
-      <w:proofErr w:type="spellStart"/>
-      <w:r>
-        <w:t>dels</w:t>
-      </w:r>
-      <w:proofErr w:type="spellEnd"/>
-      <w:r>
-        <w:t xml:space="preserve"> </w:t>
-      </w:r>
-      <w:proofErr w:type="spellStart"/>
-      <w:r>
-        <w:t>contenidors</w:t>
-      </w:r>
-      <w:proofErr w:type="spellEnd"/>
-      <w:r>
-        <w:t xml:space="preserve">. </w:t>
-      </w:r>
-      <w:proofErr w:type="spellStart"/>
-      <w:r>
-        <w:t>Això</w:t>
-      </w:r>
-      <w:proofErr w:type="spellEnd"/>
-      <w:r>
-        <w:t xml:space="preserve"> </w:t>
-      </w:r>
-      <w:proofErr w:type="spellStart"/>
-      <w:r>
-        <w:t>és</w:t>
-      </w:r>
-      <w:proofErr w:type="spellEnd"/>
-      <w:r>
-        <w:t xml:space="preserve"> similar a </w:t>
-      </w:r>
-      <w:proofErr w:type="spellStart"/>
-      <w:r>
-        <w:t>com</w:t>
-      </w:r>
-      <w:proofErr w:type="spellEnd"/>
-      <w:r>
-        <w:t xml:space="preserve"> es va </w:t>
-      </w:r>
-      <w:proofErr w:type="spellStart"/>
-      <w:r>
-        <w:t>fer</w:t>
-      </w:r>
-      <w:proofErr w:type="spellEnd"/>
-      <w:r>
-        <w:t xml:space="preserve"> un </w:t>
-      </w:r>
-      <w:proofErr w:type="spellStart"/>
-      <w:r>
-        <w:t>volum</w:t>
-      </w:r>
-      <w:proofErr w:type="spellEnd"/>
-      <w:r>
-        <w:t xml:space="preserve"> </w:t>
-      </w:r>
-      <w:proofErr w:type="spellStart"/>
-      <w:r>
-        <w:t>compartit</w:t>
-      </w:r>
-      <w:proofErr w:type="spellEnd"/>
-      <w:r>
-        <w:t xml:space="preserve"> </w:t>
-      </w:r>
-      <w:proofErr w:type="spellStart"/>
-      <w:r>
-        <w:t>amb</w:t>
-      </w:r>
-      <w:proofErr w:type="spellEnd"/>
-      <w:r>
-        <w:t xml:space="preserve"> </w:t>
-      </w:r>
-      <w:proofErr w:type="spellStart"/>
-      <w:r>
-        <w:t>nginx</w:t>
-      </w:r>
-      <w:proofErr w:type="spellEnd"/>
-      <w:r>
-        <w:t xml:space="preserve"> a </w:t>
-      </w:r>
-      <w:proofErr w:type="spellStart"/>
-      <w:r>
-        <w:t>l'activitat</w:t>
-      </w:r>
-      <w:proofErr w:type="spellEnd"/>
-      <w:r>
-        <w:t xml:space="preserve"> anterior.</w:t>
+        <w:t>Cal crear un volum compartint la carpeta starship-sorades-13k de la màquina virtual amb les carpetes /usr/local/apache2/htdocs dels contenidors. Això és similar a com es va fer un volum compartit amb nginx a l'activitat anterior.</w:t>
+      </w:r>
+    </w:p>
+    <w:p>
+      <w:pPr>
+        <w:jc w:val="center"/>
+      </w:pPr>
+      <w:r>
+        <w:lastRenderedPageBreak/>
+        <w:drawing>
+          <wp:inline distT="0" distB="0" distL="0" distR="0" wp14:anchorId="110D6004" wp14:editId="2823D33D">
+            <wp:extent cx="5400040" cy="1753235"/>
+            <wp:effectExtent l="0" t="0" r="0" b="0"/>
+            <wp:docPr id="296153116" name="Imatge 1" descr="Imatge que conté text, captura de pantalla, Software de multimèdia, programari&#10;&#10;Descripció generada automàticament"/>
+            <wp:cNvGraphicFramePr>
+              <a:graphicFrameLocks xmlns:a="http://schemas.openxmlformats.org/drawingml/2006/main" noChangeAspect="1"/>
+            </wp:cNvGraphicFramePr>
+            <a:graphic xmlns:a="http://schemas.openxmlformats.org/drawingml/2006/main">
+              <a:graphicData uri="http://schemas.openxmlformats.org/drawingml/2006/picture">
+                <pic:pic xmlns:pic="http://schemas.openxmlformats.org/drawingml/2006/picture">
+                  <pic:nvPicPr>
+                    <pic:cNvPr id="296153116" name="Imatge 1" descr="Imatge que conté text, captura de pantalla, Software de multimèdia, programari&#10;&#10;Descripció generada automàticament"/>
+                    <pic:cNvPicPr/>
+                  </pic:nvPicPr>
+                  <pic:blipFill>
+                    <a:blip r:embed="rId12"/>
+                    <a:stretch>
+                      <a:fillRect/>
+                    </a:stretch>
+                  </pic:blipFill>
+                  <pic:spPr>
+                    <a:xfrm>
+                      <a:off x="0" y="0"/>
+                      <a:ext cx="5400040" cy="1753235"/>
+                    </a:xfrm>
+                    <a:prstGeom prst="rect">
+                      <a:avLst/>
+                    </a:prstGeom>
+                  </pic:spPr>
+                </pic:pic>
+              </a:graphicData>
+            </a:graphic>
+          </wp:inline>
+        </w:drawing>
       </w:r>
     </w:p>
     <w:p>
@@ -1282,240 +508,77 @@
           <w:numId w:val="1"/>
         </w:numPr>
       </w:pPr>
-      <w:proofErr w:type="spellStart"/>
       <w:r>
         <w:rPr>
           <w:b/>
           <w:bCs/>
         </w:rPr>
-        <w:t>Escalabilitat</w:t>
-      </w:r>
-      <w:proofErr w:type="spellEnd"/>
+        <w:t>Accés a l'aplicació</w:t>
+      </w:r>
+      <w:r>
+        <w:t>:</w:t>
+      </w:r>
+    </w:p>
+    <w:p>
+      <w:pPr>
+        <w:numPr>
+          <w:ilvl w:val="2"/>
+          <w:numId w:val="1"/>
+        </w:numPr>
+      </w:pPr>
+      <w:r>
+        <w:t>L'aplicació ha de ser accessible utilitzant simplement l'adreça IP de la màquina virtual des de qualsevol navegador de qualsevol màquina de la xarxa.</w:t>
+      </w:r>
+    </w:p>
+    <w:p>
+      <w:pPr>
+        <w:jc w:val="center"/>
+      </w:pPr>
+      <w:r>
+        <w:drawing>
+          <wp:inline distT="0" distB="0" distL="0" distR="0" wp14:anchorId="7AE2DC55" wp14:editId="522D71E0">
+            <wp:extent cx="4335780" cy="2414148"/>
+            <wp:effectExtent l="0" t="0" r="7620" b="5715"/>
+            <wp:docPr id="72079066" name="Imatge 1"/>
+            <wp:cNvGraphicFramePr>
+              <a:graphicFrameLocks xmlns:a="http://schemas.openxmlformats.org/drawingml/2006/main" noChangeAspect="1"/>
+            </wp:cNvGraphicFramePr>
+            <a:graphic xmlns:a="http://schemas.openxmlformats.org/drawingml/2006/main">
+              <a:graphicData uri="http://schemas.openxmlformats.org/drawingml/2006/picture">
+                <pic:pic xmlns:pic="http://schemas.openxmlformats.org/drawingml/2006/picture">
+                  <pic:nvPicPr>
+                    <pic:cNvPr id="72079066" name=""/>
+                    <pic:cNvPicPr/>
+                  </pic:nvPicPr>
+                  <pic:blipFill>
+                    <a:blip r:embed="rId13"/>
+                    <a:stretch>
+                      <a:fillRect/>
+                    </a:stretch>
+                  </pic:blipFill>
+                  <pic:spPr>
+                    <a:xfrm>
+                      <a:off x="0" y="0"/>
+                      <a:ext cx="4345405" cy="2419507"/>
+                    </a:xfrm>
+                    <a:prstGeom prst="rect">
+                      <a:avLst/>
+                    </a:prstGeom>
+                  </pic:spPr>
+                </pic:pic>
+              </a:graphicData>
+            </a:graphic>
+          </wp:inline>
+        </w:drawing>
+      </w:r>
+    </w:p>
+    <w:p>
       <w:r>
         <w:rPr>
           <w:b/>
           <w:bCs/>
         </w:rPr>
-        <w:t xml:space="preserve"> manual del </w:t>
-      </w:r>
-      <w:proofErr w:type="spellStart"/>
-      <w:r>
-        <w:rPr>
-          <w:b/>
-          <w:bCs/>
-        </w:rPr>
-        <w:t>joc</w:t>
-      </w:r>
-      <w:proofErr w:type="spellEnd"/>
-      <w:r>
-        <w:t>:</w:t>
-      </w:r>
-    </w:p>
-    <w:p>
-      <w:pPr>
-        <w:numPr>
-          <w:ilvl w:val="2"/>
-          <w:numId w:val="1"/>
-        </w:numPr>
-      </w:pPr>
-      <w:proofErr w:type="spellStart"/>
-      <w:r>
-        <w:lastRenderedPageBreak/>
-        <w:t>Utilitzar</w:t>
-      </w:r>
-      <w:proofErr w:type="spellEnd"/>
-      <w:r>
-        <w:t xml:space="preserve"> NGINX per la </w:t>
-      </w:r>
-      <w:proofErr w:type="spellStart"/>
-      <w:r>
-        <w:t>distribució</w:t>
-      </w:r>
-      <w:proofErr w:type="spellEnd"/>
-      <w:r>
-        <w:t xml:space="preserve"> de </w:t>
-      </w:r>
-      <w:proofErr w:type="spellStart"/>
-      <w:r>
-        <w:t>càrrega</w:t>
-      </w:r>
-      <w:proofErr w:type="spellEnd"/>
-      <w:r>
-        <w:t xml:space="preserve"> i un </w:t>
-      </w:r>
-      <w:proofErr w:type="spellStart"/>
-      <w:r>
-        <w:t>fitxer</w:t>
-      </w:r>
-      <w:proofErr w:type="spellEnd"/>
-      <w:r>
-        <w:t xml:space="preserve"> </w:t>
-      </w:r>
-      <w:proofErr w:type="spellStart"/>
-      <w:r>
-        <w:t>docker-compose.yml</w:t>
-      </w:r>
-      <w:proofErr w:type="spellEnd"/>
-      <w:r>
-        <w:t xml:space="preserve"> per </w:t>
-      </w:r>
-      <w:proofErr w:type="spellStart"/>
-      <w:r>
-        <w:t>permetre</w:t>
-      </w:r>
-      <w:proofErr w:type="spellEnd"/>
-      <w:r>
-        <w:t xml:space="preserve"> </w:t>
-      </w:r>
-      <w:proofErr w:type="spellStart"/>
-      <w:r>
-        <w:t>l'escalabilitat</w:t>
-      </w:r>
-      <w:proofErr w:type="spellEnd"/>
-      <w:r>
-        <w:t xml:space="preserve"> manual.</w:t>
-      </w:r>
-    </w:p>
-    <w:p>
-      <w:pPr>
-        <w:numPr>
-          <w:ilvl w:val="1"/>
-          <w:numId w:val="1"/>
-        </w:numPr>
-      </w:pPr>
-      <w:proofErr w:type="spellStart"/>
-      <w:r>
-        <w:rPr>
-          <w:b/>
-          <w:bCs/>
-        </w:rPr>
-        <w:t>Accés</w:t>
-      </w:r>
-      <w:proofErr w:type="spellEnd"/>
-      <w:r>
-        <w:rPr>
-          <w:b/>
-          <w:bCs/>
-        </w:rPr>
-        <w:t xml:space="preserve"> a </w:t>
-      </w:r>
-      <w:proofErr w:type="spellStart"/>
-      <w:r>
-        <w:rPr>
-          <w:b/>
-          <w:bCs/>
-        </w:rPr>
-        <w:t>l'aplicació</w:t>
-      </w:r>
-      <w:proofErr w:type="spellEnd"/>
-      <w:r>
-        <w:t>:</w:t>
-      </w:r>
-    </w:p>
-    <w:p>
-      <w:pPr>
-        <w:numPr>
-          <w:ilvl w:val="2"/>
-          <w:numId w:val="1"/>
-        </w:numPr>
-      </w:pPr>
-      <w:proofErr w:type="spellStart"/>
-      <w:r>
-        <w:t>L'aplicació</w:t>
-      </w:r>
-      <w:proofErr w:type="spellEnd"/>
-      <w:r>
-        <w:t xml:space="preserve"> ha de ser </w:t>
-      </w:r>
-      <w:proofErr w:type="spellStart"/>
-      <w:r>
-        <w:t>accessible</w:t>
-      </w:r>
-      <w:proofErr w:type="spellEnd"/>
-      <w:r>
-        <w:t xml:space="preserve"> </w:t>
-      </w:r>
-      <w:proofErr w:type="spellStart"/>
-      <w:r>
-        <w:t>utilitzant</w:t>
-      </w:r>
-      <w:proofErr w:type="spellEnd"/>
-      <w:r>
-        <w:t xml:space="preserve"> </w:t>
-      </w:r>
-      <w:proofErr w:type="spellStart"/>
-      <w:r>
-        <w:t>simplement</w:t>
-      </w:r>
-      <w:proofErr w:type="spellEnd"/>
-      <w:r>
-        <w:t xml:space="preserve"> </w:t>
-      </w:r>
-      <w:proofErr w:type="spellStart"/>
-      <w:r>
-        <w:t>l'adreça</w:t>
-      </w:r>
-      <w:proofErr w:type="spellEnd"/>
-      <w:r>
-        <w:t xml:space="preserve"> IP de la </w:t>
-      </w:r>
-      <w:proofErr w:type="spellStart"/>
-      <w:r>
-        <w:t>màquina</w:t>
-      </w:r>
-      <w:proofErr w:type="spellEnd"/>
-      <w:r>
-        <w:t xml:space="preserve"> virtual des de </w:t>
-      </w:r>
-      <w:proofErr w:type="spellStart"/>
-      <w:r>
-        <w:t>qualsevol</w:t>
-      </w:r>
-      <w:proofErr w:type="spellEnd"/>
-      <w:r>
-        <w:t xml:space="preserve"> navegador de </w:t>
-      </w:r>
-      <w:proofErr w:type="spellStart"/>
-      <w:r>
-        <w:t>qualsevol</w:t>
-      </w:r>
-      <w:proofErr w:type="spellEnd"/>
-      <w:r>
-        <w:t xml:space="preserve"> </w:t>
-      </w:r>
-      <w:proofErr w:type="spellStart"/>
-      <w:r>
-        <w:t>màquina</w:t>
-      </w:r>
-      <w:proofErr w:type="spellEnd"/>
-      <w:r>
-        <w:t xml:space="preserve"> de la </w:t>
-      </w:r>
-      <w:proofErr w:type="spellStart"/>
-      <w:r>
-        <w:t>xarxa</w:t>
-      </w:r>
-      <w:proofErr w:type="spellEnd"/>
-      <w:r>
-        <w:t>.</w:t>
-      </w:r>
-    </w:p>
-    <w:p>
-      <w:proofErr w:type="spellStart"/>
-      <w:r>
-        <w:rPr>
-          <w:b/>
-          <w:bCs/>
-        </w:rPr>
-        <w:t>Commit</w:t>
-      </w:r>
-      <w:proofErr w:type="spellEnd"/>
-      <w:r>
-        <w:rPr>
-          <w:b/>
-          <w:bCs/>
-        </w:rPr>
-        <w:t xml:space="preserve"> local:</w:t>
+        <w:t>Commit local:</w:t>
       </w:r>
     </w:p>
     <w:p>
@@ -1525,97 +588,51 @@
           <w:numId w:val="2"/>
         </w:numPr>
       </w:pPr>
-      <w:proofErr w:type="spellStart"/>
-      <w:r>
-        <w:t>Feu</w:t>
-      </w:r>
-      <w:proofErr w:type="spellEnd"/>
-      <w:r>
-        <w:t xml:space="preserve"> un </w:t>
-      </w:r>
-      <w:proofErr w:type="spellStart"/>
-      <w:r>
-        <w:t>segon</w:t>
-      </w:r>
-      <w:proofErr w:type="spellEnd"/>
-      <w:r>
-        <w:t xml:space="preserve"> </w:t>
-      </w:r>
-      <w:proofErr w:type="spellStart"/>
-      <w:r>
-        <w:t>commit</w:t>
-      </w:r>
-      <w:proofErr w:type="spellEnd"/>
-      <w:r>
-        <w:t xml:space="preserve"> local </w:t>
-      </w:r>
-      <w:proofErr w:type="spellStart"/>
-      <w:r>
-        <w:t>amb</w:t>
-      </w:r>
-      <w:proofErr w:type="spellEnd"/>
-      <w:r>
-        <w:t xml:space="preserve"> el </w:t>
-      </w:r>
-      <w:proofErr w:type="spellStart"/>
-      <w:r>
-        <w:t>comentari</w:t>
-      </w:r>
-      <w:proofErr w:type="spellEnd"/>
-      <w:r>
-        <w:t>:</w:t>
+      <w:r>
+        <w:t>Feu un segon commit local amb el comentari:</w:t>
       </w:r>
       <w:r>
         <w:br/>
-        <w:t>"</w:t>
-      </w:r>
-      <w:proofErr w:type="spellStart"/>
-      <w:r>
-        <w:t>Commit</w:t>
-      </w:r>
-      <w:proofErr w:type="spellEnd"/>
-      <w:r>
-        <w:t xml:space="preserve"> 2 de </w:t>
-      </w:r>
-      <w:proofErr w:type="spellStart"/>
-      <w:r>
-        <w:t>l'activitat</w:t>
-      </w:r>
-      <w:proofErr w:type="spellEnd"/>
-      <w:r>
-        <w:t xml:space="preserve"> pjf94a8.7: </w:t>
-      </w:r>
-      <w:proofErr w:type="spellStart"/>
-      <w:r>
-        <w:t>Pujant</w:t>
-      </w:r>
-      <w:proofErr w:type="spellEnd"/>
-      <w:r>
-        <w:t xml:space="preserve"> </w:t>
-      </w:r>
-      <w:proofErr w:type="spellStart"/>
-      <w:r>
-        <w:t>els</w:t>
-      </w:r>
-      <w:proofErr w:type="spellEnd"/>
-      <w:r>
-        <w:t xml:space="preserve"> </w:t>
-      </w:r>
-      <w:proofErr w:type="spellStart"/>
-      <w:r>
-        <w:t>fitxers</w:t>
-      </w:r>
-      <w:proofErr w:type="spellEnd"/>
-      <w:r>
-        <w:t xml:space="preserve"> de </w:t>
-      </w:r>
-      <w:proofErr w:type="spellStart"/>
-      <w:r>
-        <w:t>l'aplicació</w:t>
-      </w:r>
-      <w:proofErr w:type="spellEnd"/>
-      <w:r>
-        <w:t xml:space="preserve"> 1".</w:t>
+        <w:t>"Commit 2 de l'activitat pjf94a8.7: Pujant els fitxers de l'aplicació 1".</w:t>
+      </w:r>
+    </w:p>
+    <w:p>
+      <w:r>
+        <w:drawing>
+          <wp:inline distT="0" distB="0" distL="0" distR="0" wp14:anchorId="412BB859" wp14:editId="19319DED">
+            <wp:extent cx="5400040" cy="577850"/>
+            <wp:effectExtent l="0" t="0" r="0" b="0"/>
+            <wp:docPr id="1796937907" name="Imatge 1"/>
+            <wp:cNvGraphicFramePr>
+              <a:graphicFrameLocks xmlns:a="http://schemas.openxmlformats.org/drawingml/2006/main" noChangeAspect="1"/>
+            </wp:cNvGraphicFramePr>
+            <a:graphic xmlns:a="http://schemas.openxmlformats.org/drawingml/2006/main">
+              <a:graphicData uri="http://schemas.openxmlformats.org/drawingml/2006/picture">
+                <pic:pic xmlns:pic="http://schemas.openxmlformats.org/drawingml/2006/picture">
+                  <pic:nvPicPr>
+                    <pic:cNvPr id="1796937907" name=""/>
+                    <pic:cNvPicPr/>
+                  </pic:nvPicPr>
+                  <pic:blipFill>
+                    <a:blip r:embed="rId14"/>
+                    <a:stretch>
+                      <a:fillRect/>
+                    </a:stretch>
+                  </pic:blipFill>
+                  <pic:spPr>
+                    <a:xfrm>
+                      <a:off x="0" y="0"/>
+                      <a:ext cx="5400040" cy="577850"/>
+                    </a:xfrm>
+                    <a:prstGeom prst="rect">
+                      <a:avLst/>
+                    </a:prstGeom>
+                  </pic:spPr>
+                </pic:pic>
+              </a:graphicData>
+            </a:graphic>
+          </wp:inline>
+        </w:drawing>
       </w:r>
     </w:p>
     <w:p/>
@@ -2539,6 +1556,7 @@
   <w:style w:type="character" w:default="1" w:styleId="Lletraperdefectedelpargraf">
     <w:name w:val="Default Paragraph Font"/>
     <w:uiPriority w:val="1"/>
+    <w:semiHidden/>
     <w:unhideWhenUsed/>
   </w:style>
   <w:style w:type="table" w:default="1" w:styleId="Taulanormal">

</xml_diff>